<commit_message>
final updates to presentation
</commit_message>
<xml_diff>
--- a/presentation_materials/ece143-final_presentation-cues.docx
+++ b/presentation_materials/ece143-final_presentation-cues.docx
@@ -532,7 +532,19 @@
         <w:rPr>
           <w:color w:val="000000"/>
         </w:rPr>
-        <w:t>The births dataset was large, and everything was encoded with the CDC’s own values, so our first step was to write code to access the CDC Wonder API to query data in manageable chunks</w:t>
+        <w:t xml:space="preserve">The births dataset was </w:t>
+      </w:r>
+      <w:r>
+        <w:rPr>
+          <w:color w:val="000000"/>
+        </w:rPr>
+        <w:t>extremely large,</w:t>
+      </w:r>
+      <w:r>
+        <w:rPr>
+          <w:color w:val="000000"/>
+        </w:rPr>
+        <w:t xml:space="preserve"> and everything was encoded with the CDC’s own values, so our first step was to write code to access the CDC Wonder API to query data in manageable chunks</w:t>
       </w:r>
     </w:p>
     <w:p>
@@ -1355,7 +1367,10 @@
         <w:spacing w:after="0"/>
       </w:pPr>
       <w:r>
-        <w:t>Maternal Mortality ratio is the number of deaths per 100,000 live births of that population</w:t>
+        <w:t>To clarify, MMR</w:t>
+      </w:r>
+      <w:r>
+        <w:t xml:space="preserve"> is the number of deaths per 100,000 live births of that population</w:t>
       </w:r>
     </w:p>
     <w:p>
@@ -2257,7 +2272,13 @@
         <w:t xml:space="preserve">After seeing </w:t>
       </w:r>
       <w:r>
-        <w:t>the effect of prenatal visits</w:t>
+        <w:t xml:space="preserve">the </w:t>
+      </w:r>
+      <w:r>
+        <w:t>importance</w:t>
+      </w:r>
+      <w:r>
+        <w:t xml:space="preserve"> of prenatal visits</w:t>
       </w:r>
       <w:r>
         <w:t xml:space="preserve">, we wanted to analyze postnatal </w:t>
@@ -2317,6 +2338,10 @@
         <w:t xml:space="preserve"> check what </w:t>
       </w:r>
       <w:r>
+        <w:rPr>
+          <w:b/>
+          <w:bCs/>
+        </w:rPr>
         <w:t>complications</w:t>
       </w:r>
       <w:r>

</xml_diff>